<commit_message>
correction of Hester's article please check the highlighted words
</commit_message>
<xml_diff>
--- a/Case studies/Companies/Chademo/advancement for ChadeMo.docx
+++ b/Case studies/Companies/Chademo/advancement for ChadeMo.docx
@@ -230,8 +230,6 @@
               </w:rPr>
               <w:t>Monopoly</w:t>
             </w:r>
-            <w:bookmarkStart w:id="0" w:name="_GoBack"/>
-            <w:bookmarkEnd w:id="0"/>
           </w:p>
           <w:p>
             <w:pPr>
@@ -268,11 +266,13 @@
           <w:p>
             <w:pPr>
               <w:rPr>
-                <w:lang w:val="en-US"/>
-              </w:rPr>
-            </w:pPr>
-            <w:r>
-              <w:rPr>
+                <w:highlight w:val="red"/>
+                <w:lang w:val="en-US"/>
+              </w:rPr>
+            </w:pPr>
+            <w:r>
+              <w:rPr>
+                <w:highlight w:val="red"/>
                 <w:lang w:val="en-US"/>
               </w:rPr>
               <w:t>Production site</w:t>
@@ -281,11 +281,13 @@
           <w:p>
             <w:pPr>
               <w:rPr>
-                <w:lang w:val="en-US"/>
-              </w:rPr>
-            </w:pPr>
-            <w:r>
-              <w:rPr>
+                <w:highlight w:val="red"/>
+                <w:lang w:val="en-US"/>
+              </w:rPr>
+            </w:pPr>
+            <w:r>
+              <w:rPr>
+                <w:highlight w:val="red"/>
                 <w:lang w:val="en-US"/>
               </w:rPr>
               <w:t>R&amp;D site</w:t>
@@ -294,11 +296,13 @@
           <w:p>
             <w:pPr>
               <w:rPr>
-                <w:lang w:val="en-US"/>
-              </w:rPr>
-            </w:pPr>
-            <w:r>
-              <w:rPr>
+                <w:highlight w:val="red"/>
+                <w:lang w:val="en-US"/>
+              </w:rPr>
+            </w:pPr>
+            <w:r>
+              <w:rPr>
+                <w:highlight w:val="red"/>
                 <w:lang w:val="en-US"/>
               </w:rPr>
               <w:t>Place of customers</w:t>
@@ -312,10 +316,13 @@
             </w:pPr>
             <w:r>
               <w:rPr>
+                <w:highlight w:val="red"/>
                 <w:lang w:val="en-US"/>
               </w:rPr>
               <w:t>Geographic advantage of the place</w:t>
             </w:r>
+            <w:bookmarkStart w:id="0" w:name="_GoBack"/>
+            <w:bookmarkEnd w:id="0"/>
           </w:p>
         </w:tc>
       </w:tr>

</xml_diff>